<commit_message>
Access SNOMED-CT and workload distribution
implementation of the SNOMED-CT Access, first methods to retrieve information of parent and child relations as well as graph generation.
Also divided the workload for the next meeting on Saturday 24.04.2021 1 pm.
</commit_message>
<xml_diff>
--- a/group04/org/Unclear points.docx
+++ b/group04/org/Unclear points.docx
@@ -1,6 +1,6 @@
 
 <file path=word/document.xml><?xml version="1.0" encoding="utf-8"?>
-<w:document xmlns:wpc="http://schemas.microsoft.com/office/word/2010/wordprocessingCanvas" xmlns:cx="http://schemas.microsoft.com/office/drawing/2014/chartex" xmlns:cx1="http://schemas.microsoft.com/office/drawing/2015/9/8/chartex" xmlns:cx2="http://schemas.microsoft.com/office/drawing/2015/10/21/chartex" xmlns:cx3="http://schemas.microsoft.com/office/drawing/2016/5/9/chartex" xmlns:cx4="http://schemas.microsoft.com/office/drawing/2016/5/10/chartex" xmlns:cx5="http://schemas.microsoft.com/office/drawing/2016/5/11/chartex" xmlns:cx6="http://schemas.microsoft.com/office/drawing/2016/5/12/chartex" xmlns:cx7="http://schemas.microsoft.com/office/drawing/2016/5/13/chartex" xmlns:cx8="http://schemas.microsoft.com/office/drawing/2016/5/14/chartex" xmlns:mc="http://schemas.openxmlformats.org/markup-compatibility/2006" xmlns:aink="http://schemas.microsoft.com/office/drawing/2016/ink" xmlns:am3d="http://schemas.microsoft.com/office/drawing/2017/model3d" xmlns:o="urn:schemas-microsoft-com:office:office" xmlns:r="http://schemas.openxmlformats.org/officeDocument/2006/relationships" xmlns:m="http://schemas.openxmlformats.org/officeDocument/2006/math" xmlns:v="urn:schemas-microsoft-com:vml" xmlns:wp14="http://schemas.microsoft.com/office/word/2010/wordprocessingDrawing" xmlns:wp="http://schemas.openxmlformats.org/drawingml/2006/wordprocessingDrawing" xmlns:w10="urn:schemas-microsoft-com:office:word" xmlns:w="http://schemas.openxmlformats.org/wordprocessingml/2006/main" xmlns:w14="http://schemas.microsoft.com/office/word/2010/wordml" xmlns:w15="http://schemas.microsoft.com/office/word/2012/wordml" xmlns:w16cex="http://schemas.microsoft.com/office/word/2018/wordml/cex" xmlns:w16cid="http://schemas.microsoft.com/office/word/2016/wordml/cid" xmlns:w16="http://schemas.microsoft.com/office/word/2018/wordml" xmlns:w16sdtdh="http://schemas.microsoft.com/office/word/2020/wordml/sdtdatahash" xmlns:w16se="http://schemas.microsoft.com/office/word/2015/wordml/symex" xmlns:wpg="http://schemas.microsoft.com/office/word/2010/wordprocessingGroup" xmlns:wpi="http://schemas.microsoft.com/office/word/2010/wordprocessingInk" xmlns:wne="http://schemas.microsoft.com/office/word/2006/wordml" xmlns:wps="http://schemas.microsoft.com/office/word/2010/wordprocessingShape" mc:Ignorable="w14 w15 w16se w16cid w16 w16cex w16sdtdh wp14">
+<w:document xmlns:wpc="http://schemas.microsoft.com/office/word/2010/wordprocessingCanvas" xmlns:cx="http://schemas.microsoft.com/office/drawing/2014/chartex" xmlns:cx1="http://schemas.microsoft.com/office/drawing/2015/9/8/chartex" xmlns:cx2="http://schemas.microsoft.com/office/drawing/2015/10/21/chartex" xmlns:cx3="http://schemas.microsoft.com/office/drawing/2016/5/9/chartex" xmlns:cx4="http://schemas.microsoft.com/office/drawing/2016/5/10/chartex" xmlns:cx5="http://schemas.microsoft.com/office/drawing/2016/5/11/chartex" xmlns:cx6="http://schemas.microsoft.com/office/drawing/2016/5/12/chartex" xmlns:cx7="http://schemas.microsoft.com/office/drawing/2016/5/13/chartex" xmlns:cx8="http://schemas.microsoft.com/office/drawing/2016/5/14/chartex" xmlns:mc="http://schemas.openxmlformats.org/markup-compatibility/2006" xmlns:aink="http://schemas.microsoft.com/office/drawing/2016/ink" xmlns:am3d="http://schemas.microsoft.com/office/drawing/2017/model3d" xmlns:o="urn:schemas-microsoft-com:office:office" xmlns:r="http://schemas.openxmlformats.org/officeDocument/2006/relationships" xmlns:m="http://schemas.openxmlformats.org/officeDocument/2006/math" xmlns:v="urn:schemas-microsoft-com:vml" xmlns:wp14="http://schemas.microsoft.com/office/word/2010/wordprocessingDrawing" xmlns:wp="http://schemas.openxmlformats.org/drawingml/2006/wordprocessingDrawing" xmlns:w10="urn:schemas-microsoft-com:office:word" xmlns:w="http://schemas.openxmlformats.org/wordprocessingml/2006/main" xmlns:w14="http://schemas.microsoft.com/office/word/2010/wordml" xmlns:w15="http://schemas.microsoft.com/office/word/2012/wordml" xmlns:w16cex="http://schemas.microsoft.com/office/word/2018/wordml/cex" xmlns:w16cid="http://schemas.microsoft.com/office/word/2016/wordml/cid" xmlns:w16="http://schemas.microsoft.com/office/word/2018/wordml" xmlns:w16se="http://schemas.microsoft.com/office/word/2015/wordml/symex" xmlns:wpg="http://schemas.microsoft.com/office/word/2010/wordprocessingGroup" xmlns:wpi="http://schemas.microsoft.com/office/word/2010/wordprocessingInk" xmlns:wne="http://schemas.microsoft.com/office/word/2006/wordml" xmlns:wps="http://schemas.microsoft.com/office/word/2010/wordprocessingShape" mc:Ignorable="w14 w15 w16se w16cid w16 w16cex wp14">
   <w:body>
     <w:p>
       <w:pPr>
@@ -17,7 +17,7 @@
     </w:p>
     <w:p>
       <w:pPr>
-        <w:pStyle w:val="ListParagraph"/>
+        <w:pStyle w:val="Listenabsatz"/>
         <w:numPr>
           <w:ilvl w:val="0"/>
           <w:numId w:val="1"/>
@@ -41,7 +41,7 @@
     </w:p>
     <w:p>
       <w:pPr>
-        <w:pStyle w:val="ListParagraph"/>
+        <w:pStyle w:val="Listenabsatz"/>
         <w:numPr>
           <w:ilvl w:val="0"/>
           <w:numId w:val="1"/>
@@ -59,7 +59,7 @@
     </w:p>
     <w:p>
       <w:pPr>
-        <w:pStyle w:val="ListParagraph"/>
+        <w:pStyle w:val="Listenabsatz"/>
         <w:numPr>
           <w:ilvl w:val="0"/>
           <w:numId w:val="1"/>
@@ -77,7 +77,7 @@
     </w:p>
     <w:p>
       <w:pPr>
-        <w:pStyle w:val="ListParagraph"/>
+        <w:pStyle w:val="Listenabsatz"/>
         <w:numPr>
           <w:ilvl w:val="0"/>
           <w:numId w:val="1"/>
@@ -95,7 +95,7 @@
     </w:p>
     <w:p>
       <w:pPr>
-        <w:pStyle w:val="ListParagraph"/>
+        <w:pStyle w:val="Listenabsatz"/>
         <w:numPr>
           <w:ilvl w:val="0"/>
           <w:numId w:val="1"/>
@@ -113,18 +113,18 @@
     </w:p>
     <w:p>
       <w:pPr>
-        <w:pStyle w:val="ListParagraph"/>
+        <w:pStyle w:val="Listenabsatz"/>
         <w:numPr>
           <w:ilvl w:val="0"/>
           <w:numId w:val="1"/>
         </w:numPr>
         <w:rPr>
-          <w:lang w:val="de-DE"/>
-        </w:rPr>
-      </w:pPr>
-      <w:r>
-        <w:rPr>
-          <w:lang w:val="de-DE"/>
+          <w:lang w:val="en-US"/>
+        </w:rPr>
+      </w:pPr>
+      <w:r>
+        <w:rPr>
+          <w:lang w:val="en-US"/>
         </w:rPr>
         <w:t>Number of different axes/concepts traversed</w:t>
       </w:r>
@@ -139,12 +139,26 @@
         <w:rPr>
           <w:lang w:val="de-DE"/>
         </w:rPr>
-        <w:t>Open points:</w:t>
-      </w:r>
-    </w:p>
-    <w:p>
-      <w:pPr>
-        <w:pStyle w:val="ListParagraph"/>
+        <w:t xml:space="preserve">Open </w:t>
+      </w:r>
+      <w:proofErr w:type="spellStart"/>
+      <w:r>
+        <w:rPr>
+          <w:lang w:val="de-DE"/>
+        </w:rPr>
+        <w:t>points</w:t>
+      </w:r>
+      <w:proofErr w:type="spellEnd"/>
+      <w:r>
+        <w:rPr>
+          <w:lang w:val="de-DE"/>
+        </w:rPr>
+        <w:t>:</w:t>
+      </w:r>
+    </w:p>
+    <w:p>
+      <w:pPr>
+        <w:pStyle w:val="Listenabsatz"/>
         <w:numPr>
           <w:ilvl w:val="0"/>
           <w:numId w:val="1"/>
@@ -152,14 +166,14 @@
         <w:rPr>
           <w:b/>
           <w:bCs/>
-          <w:lang w:val="de-DE"/>
+          <w:lang w:val="en-US"/>
         </w:rPr>
       </w:pPr>
       <w:r>
         <w:rPr>
           <w:b/>
           <w:bCs/>
-          <w:lang w:val="de-DE"/>
+          <w:lang w:val="en-US"/>
         </w:rPr>
         <w:t>SNOMED data</w:t>
       </w:r>
@@ -167,7 +181,7 @@
         <w:rPr>
           <w:b/>
           <w:bCs/>
-          <w:lang w:val="de-DE"/>
+          <w:lang w:val="en-US"/>
         </w:rPr>
         <w:t xml:space="preserve"> (.csv with information about graph</w:t>
       </w:r>
@@ -175,30 +189,22 @@
         <w:rPr>
           <w:b/>
           <w:bCs/>
-          <w:lang w:val="de-DE"/>
-        </w:rPr>
-        <w:t xml:space="preserve">, </w:t>
+          <w:lang w:val="en-US"/>
+        </w:rPr>
+        <w:t>, https://github.com/antsh3k/Clinical-Coding-Pilot</w:t>
       </w:r>
       <w:r>
         <w:rPr>
           <w:b/>
           <w:bCs/>
-          <w:lang w:val="de-DE"/>
-        </w:rPr>
-        <w:t>https://github.com/antsh3k/Clinical-Coding-Pilot</w:t>
-      </w:r>
-      <w:r>
-        <w:rPr>
-          <w:b/>
-          <w:bCs/>
-          <w:lang w:val="de-DE"/>
+          <w:lang w:val="en-US"/>
         </w:rPr>
         <w:t>)</w:t>
       </w:r>
     </w:p>
     <w:p>
       <w:pPr>
-        <w:pStyle w:val="ListParagraph"/>
+        <w:pStyle w:val="Listenabsatz"/>
         <w:numPr>
           <w:ilvl w:val="0"/>
           <w:numId w:val="1"/>
@@ -206,16 +212,135 @@
         <w:rPr>
           <w:b/>
           <w:bCs/>
-          <w:lang w:val="de-DE"/>
+          <w:lang w:val="en-US"/>
         </w:rPr>
       </w:pPr>
       <w:r>
         <w:rPr>
           <w:b/>
           <w:bCs/>
-          <w:lang w:val="de-DE"/>
+          <w:lang w:val="en-US"/>
         </w:rPr>
         <w:t>Input graph into Python (hint: IDs)</w:t>
+      </w:r>
+    </w:p>
+    <w:p>
+      <w:pPr>
+        <w:rPr>
+          <w:b/>
+          <w:bCs/>
+          <w:lang w:val="en-US"/>
+        </w:rPr>
+      </w:pPr>
+    </w:p>
+    <w:p>
+      <w:r>
+        <w:t>Reza: Axes // Relations</w:t>
+      </w:r>
+    </w:p>
+    <w:p>
+      <w:pPr>
+        <w:rPr>
+          <w:lang w:val="en-US"/>
+        </w:rPr>
+      </w:pPr>
+      <w:proofErr w:type="spellStart"/>
+      <w:r>
+        <w:rPr>
+          <w:lang w:val="en-US"/>
+        </w:rPr>
+        <w:t>Kussi</w:t>
+      </w:r>
+      <w:proofErr w:type="spellEnd"/>
+      <w:r>
+        <w:rPr>
+          <w:lang w:val="en-US"/>
+        </w:rPr>
+        <w:t>: implementation parents</w:t>
+      </w:r>
+    </w:p>
+    <w:p>
+      <w:pPr>
+        <w:rPr>
+          <w:lang w:val="en-US"/>
+        </w:rPr>
+      </w:pPr>
+      <w:r>
+        <w:rPr>
+          <w:lang w:val="en-US"/>
+        </w:rPr>
+        <w:t>Lars: IDs // attributes</w:t>
+      </w:r>
+    </w:p>
+    <w:p>
+      <w:pPr>
+        <w:rPr>
+          <w:lang w:val="en-US"/>
+        </w:rPr>
+      </w:pPr>
+      <w:r>
+        <w:rPr>
+          <w:lang w:val="en-US"/>
+        </w:rPr>
+        <w:t>Morten: recursion</w:t>
+      </w:r>
+    </w:p>
+    <w:p>
+      <w:pPr>
+        <w:rPr>
+          <w:lang w:val="en-US"/>
+        </w:rPr>
+      </w:pPr>
+    </w:p>
+    <w:p>
+      <w:pPr>
+        <w:rPr>
+          <w:lang w:val="en-US"/>
+        </w:rPr>
+      </w:pPr>
+      <w:r>
+        <w:rPr>
+          <w:lang w:val="en-US"/>
+        </w:rPr>
+        <w:t xml:space="preserve">Points: </w:t>
+      </w:r>
+    </w:p>
+    <w:p>
+      <w:pPr>
+        <w:pStyle w:val="Listenabsatz"/>
+        <w:numPr>
+          <w:ilvl w:val="0"/>
+          <w:numId w:val="2"/>
+        </w:numPr>
+        <w:spacing w:line="256" w:lineRule="auto"/>
+      </w:pPr>
+      <w:r>
+        <w:t>Deeper knowledge SNOMED – CT // Axes // Relations // IDs // attributes</w:t>
+      </w:r>
+    </w:p>
+    <w:p>
+      <w:pPr>
+        <w:pStyle w:val="Listenabsatz"/>
+        <w:numPr>
+          <w:ilvl w:val="0"/>
+          <w:numId w:val="2"/>
+        </w:numPr>
+        <w:spacing w:line="256" w:lineRule="auto"/>
+      </w:pPr>
+      <w:r>
+        <w:t>What data is necessary?</w:t>
+      </w:r>
+    </w:p>
+    <w:p>
+      <w:pPr>
+        <w:rPr>
+          <w:b/>
+          <w:bCs/>
+          <w:lang w:val="en-US"/>
+        </w:rPr>
+      </w:pPr>
+      <w:r>
+        <w:t>Label name (ID + PT)</w:t>
       </w:r>
     </w:p>
     <w:sectPr>
@@ -229,7 +354,7 @@
 </file>
 
 <file path=word/numbering.xml><?xml version="1.0" encoding="utf-8"?>
-<w:numbering xmlns:wpc="http://schemas.microsoft.com/office/word/2010/wordprocessingCanvas" xmlns:cx="http://schemas.microsoft.com/office/drawing/2014/chartex" xmlns:cx1="http://schemas.microsoft.com/office/drawing/2015/9/8/chartex" xmlns:cx2="http://schemas.microsoft.com/office/drawing/2015/10/21/chartex" xmlns:cx3="http://schemas.microsoft.com/office/drawing/2016/5/9/chartex" xmlns:cx4="http://schemas.microsoft.com/office/drawing/2016/5/10/chartex" xmlns:cx5="http://schemas.microsoft.com/office/drawing/2016/5/11/chartex" xmlns:cx6="http://schemas.microsoft.com/office/drawing/2016/5/12/chartex" xmlns:cx7="http://schemas.microsoft.com/office/drawing/2016/5/13/chartex" xmlns:cx8="http://schemas.microsoft.com/office/drawing/2016/5/14/chartex" xmlns:mc="http://schemas.openxmlformats.org/markup-compatibility/2006" xmlns:aink="http://schemas.microsoft.com/office/drawing/2016/ink" xmlns:am3d="http://schemas.microsoft.com/office/drawing/2017/model3d" xmlns:o="urn:schemas-microsoft-com:office:office" xmlns:r="http://schemas.openxmlformats.org/officeDocument/2006/relationships" xmlns:m="http://schemas.openxmlformats.org/officeDocument/2006/math" xmlns:v="urn:schemas-microsoft-com:vml" xmlns:wp14="http://schemas.microsoft.com/office/word/2010/wordprocessingDrawing" xmlns:wp="http://schemas.openxmlformats.org/drawingml/2006/wordprocessingDrawing" xmlns:w10="urn:schemas-microsoft-com:office:word" xmlns:w="http://schemas.openxmlformats.org/wordprocessingml/2006/main" xmlns:w14="http://schemas.microsoft.com/office/word/2010/wordml" xmlns:w15="http://schemas.microsoft.com/office/word/2012/wordml" xmlns:w16cex="http://schemas.microsoft.com/office/word/2018/wordml/cex" xmlns:w16cid="http://schemas.microsoft.com/office/word/2016/wordml/cid" xmlns:w16="http://schemas.microsoft.com/office/word/2018/wordml" xmlns:w16sdtdh="http://schemas.microsoft.com/office/word/2020/wordml/sdtdatahash" xmlns:w16se="http://schemas.microsoft.com/office/word/2015/wordml/symex" xmlns:wpg="http://schemas.microsoft.com/office/word/2010/wordprocessingGroup" xmlns:wpi="http://schemas.microsoft.com/office/word/2010/wordprocessingInk" xmlns:wne="http://schemas.microsoft.com/office/word/2006/wordml" xmlns:wps="http://schemas.microsoft.com/office/word/2010/wordprocessingShape" mc:Ignorable="w14 w15 w16se w16cid w16 w16cex w16sdtdh wp14">
+<w:numbering xmlns:wpc="http://schemas.microsoft.com/office/word/2010/wordprocessingCanvas" xmlns:cx="http://schemas.microsoft.com/office/drawing/2014/chartex" xmlns:cx1="http://schemas.microsoft.com/office/drawing/2015/9/8/chartex" xmlns:cx2="http://schemas.microsoft.com/office/drawing/2015/10/21/chartex" xmlns:cx3="http://schemas.microsoft.com/office/drawing/2016/5/9/chartex" xmlns:cx4="http://schemas.microsoft.com/office/drawing/2016/5/10/chartex" xmlns:cx5="http://schemas.microsoft.com/office/drawing/2016/5/11/chartex" xmlns:cx6="http://schemas.microsoft.com/office/drawing/2016/5/12/chartex" xmlns:cx7="http://schemas.microsoft.com/office/drawing/2016/5/13/chartex" xmlns:cx8="http://schemas.microsoft.com/office/drawing/2016/5/14/chartex" xmlns:mc="http://schemas.openxmlformats.org/markup-compatibility/2006" xmlns:aink="http://schemas.microsoft.com/office/drawing/2016/ink" xmlns:am3d="http://schemas.microsoft.com/office/drawing/2017/model3d" xmlns:o="urn:schemas-microsoft-com:office:office" xmlns:r="http://schemas.openxmlformats.org/officeDocument/2006/relationships" xmlns:m="http://schemas.openxmlformats.org/officeDocument/2006/math" xmlns:v="urn:schemas-microsoft-com:vml" xmlns:wp14="http://schemas.microsoft.com/office/word/2010/wordprocessingDrawing" xmlns:wp="http://schemas.openxmlformats.org/drawingml/2006/wordprocessingDrawing" xmlns:w10="urn:schemas-microsoft-com:office:word" xmlns:w="http://schemas.openxmlformats.org/wordprocessingml/2006/main" xmlns:w14="http://schemas.microsoft.com/office/word/2010/wordml" xmlns:w15="http://schemas.microsoft.com/office/word/2012/wordml" xmlns:w16cex="http://schemas.microsoft.com/office/word/2018/wordml/cex" xmlns:w16cid="http://schemas.microsoft.com/office/word/2016/wordml/cid" xmlns:w16="http://schemas.microsoft.com/office/word/2018/wordml" xmlns:w16se="http://schemas.microsoft.com/office/word/2015/wordml/symex" xmlns:wpg="http://schemas.microsoft.com/office/word/2010/wordprocessingGroup" xmlns:wpi="http://schemas.microsoft.com/office/word/2010/wordprocessingInk" xmlns:wne="http://schemas.microsoft.com/office/word/2006/wordml" xmlns:wps="http://schemas.microsoft.com/office/word/2010/wordprocessingShape" mc:Ignorable="w14 w15 w16se w16cid w16 w16cex wp14">
   <w:abstractNum w:abstractNumId="0" w15:restartNumberingAfterBreak="0">
     <w:nsid w:val="6C583EE4"/>
     <w:multiLevelType w:val="hybridMultilevel"/>
@@ -342,14 +467,138 @@
       </w:rPr>
     </w:lvl>
   </w:abstractNum>
+  <w:abstractNum w:abstractNumId="1" w15:restartNumberingAfterBreak="0">
+    <w:nsid w:val="73EA1D1A"/>
+    <w:multiLevelType w:val="hybridMultilevel"/>
+    <w:tmpl w:val="5EAE9AC6"/>
+    <w:lvl w:ilvl="0" w:tplc="BEEC007E">
+      <w:numFmt w:val="bullet"/>
+      <w:lvlText w:val="-"/>
+      <w:lvlJc w:val="left"/>
+      <w:pPr>
+        <w:ind w:left="720" w:hanging="360"/>
+      </w:pPr>
+      <w:rPr>
+        <w:rFonts w:ascii="Calibri" w:eastAsiaTheme="minorHAnsi" w:hAnsi="Calibri" w:cs="Calibri" w:hint="default"/>
+      </w:rPr>
+    </w:lvl>
+    <w:lvl w:ilvl="1" w:tplc="08090003">
+      <w:start w:val="1"/>
+      <w:numFmt w:val="bullet"/>
+      <w:lvlText w:val="o"/>
+      <w:lvlJc w:val="left"/>
+      <w:pPr>
+        <w:ind w:left="1440" w:hanging="360"/>
+      </w:pPr>
+      <w:rPr>
+        <w:rFonts w:ascii="Courier New" w:hAnsi="Courier New" w:cs="Courier New" w:hint="default"/>
+      </w:rPr>
+    </w:lvl>
+    <w:lvl w:ilvl="2" w:tplc="08090005">
+      <w:start w:val="1"/>
+      <w:numFmt w:val="bullet"/>
+      <w:lvlText w:val=""/>
+      <w:lvlJc w:val="left"/>
+      <w:pPr>
+        <w:ind w:left="2160" w:hanging="360"/>
+      </w:pPr>
+      <w:rPr>
+        <w:rFonts w:ascii="Wingdings" w:hAnsi="Wingdings" w:hint="default"/>
+      </w:rPr>
+    </w:lvl>
+    <w:lvl w:ilvl="3" w:tplc="08090001">
+      <w:start w:val="1"/>
+      <w:numFmt w:val="bullet"/>
+      <w:lvlText w:val=""/>
+      <w:lvlJc w:val="left"/>
+      <w:pPr>
+        <w:ind w:left="2880" w:hanging="360"/>
+      </w:pPr>
+      <w:rPr>
+        <w:rFonts w:ascii="Symbol" w:hAnsi="Symbol" w:hint="default"/>
+      </w:rPr>
+    </w:lvl>
+    <w:lvl w:ilvl="4" w:tplc="08090003">
+      <w:start w:val="1"/>
+      <w:numFmt w:val="bullet"/>
+      <w:lvlText w:val="o"/>
+      <w:lvlJc w:val="left"/>
+      <w:pPr>
+        <w:ind w:left="3600" w:hanging="360"/>
+      </w:pPr>
+      <w:rPr>
+        <w:rFonts w:ascii="Courier New" w:hAnsi="Courier New" w:cs="Courier New" w:hint="default"/>
+      </w:rPr>
+    </w:lvl>
+    <w:lvl w:ilvl="5" w:tplc="08090005">
+      <w:start w:val="1"/>
+      <w:numFmt w:val="bullet"/>
+      <w:lvlText w:val=""/>
+      <w:lvlJc w:val="left"/>
+      <w:pPr>
+        <w:ind w:left="4320" w:hanging="360"/>
+      </w:pPr>
+      <w:rPr>
+        <w:rFonts w:ascii="Wingdings" w:hAnsi="Wingdings" w:hint="default"/>
+      </w:rPr>
+    </w:lvl>
+    <w:lvl w:ilvl="6" w:tplc="08090001">
+      <w:start w:val="1"/>
+      <w:numFmt w:val="bullet"/>
+      <w:lvlText w:val=""/>
+      <w:lvlJc w:val="left"/>
+      <w:pPr>
+        <w:ind w:left="5040" w:hanging="360"/>
+      </w:pPr>
+      <w:rPr>
+        <w:rFonts w:ascii="Symbol" w:hAnsi="Symbol" w:hint="default"/>
+      </w:rPr>
+    </w:lvl>
+    <w:lvl w:ilvl="7" w:tplc="08090003">
+      <w:start w:val="1"/>
+      <w:numFmt w:val="bullet"/>
+      <w:lvlText w:val="o"/>
+      <w:lvlJc w:val="left"/>
+      <w:pPr>
+        <w:ind w:left="5760" w:hanging="360"/>
+      </w:pPr>
+      <w:rPr>
+        <w:rFonts w:ascii="Courier New" w:hAnsi="Courier New" w:cs="Courier New" w:hint="default"/>
+      </w:rPr>
+    </w:lvl>
+    <w:lvl w:ilvl="8" w:tplc="08090005">
+      <w:start w:val="1"/>
+      <w:numFmt w:val="bullet"/>
+      <w:lvlText w:val=""/>
+      <w:lvlJc w:val="left"/>
+      <w:pPr>
+        <w:ind w:left="6480" w:hanging="360"/>
+      </w:pPr>
+      <w:rPr>
+        <w:rFonts w:ascii="Wingdings" w:hAnsi="Wingdings" w:hint="default"/>
+      </w:rPr>
+    </w:lvl>
+  </w:abstractNum>
   <w:num w:numId="1">
     <w:abstractNumId w:val="0"/>
+  </w:num>
+  <w:num w:numId="2">
+    <w:abstractNumId w:val="1"/>
+    <w:lvlOverride w:ilvl="0"/>
+    <w:lvlOverride w:ilvl="1"/>
+    <w:lvlOverride w:ilvl="2"/>
+    <w:lvlOverride w:ilvl="3"/>
+    <w:lvlOverride w:ilvl="4"/>
+    <w:lvlOverride w:ilvl="5"/>
+    <w:lvlOverride w:ilvl="6"/>
+    <w:lvlOverride w:ilvl="7"/>
+    <w:lvlOverride w:ilvl="8"/>
   </w:num>
 </w:numbering>
 </file>
 
 <file path=word/styles.xml><?xml version="1.0" encoding="utf-8"?>
-<w:styles xmlns:mc="http://schemas.openxmlformats.org/markup-compatibility/2006" xmlns:r="http://schemas.openxmlformats.org/officeDocument/2006/relationships" xmlns:w="http://schemas.openxmlformats.org/wordprocessingml/2006/main" xmlns:w14="http://schemas.microsoft.com/office/word/2010/wordml" xmlns:w15="http://schemas.microsoft.com/office/word/2012/wordml" xmlns:w16cex="http://schemas.microsoft.com/office/word/2018/wordml/cex" xmlns:w16cid="http://schemas.microsoft.com/office/word/2016/wordml/cid" xmlns:w16="http://schemas.microsoft.com/office/word/2018/wordml" xmlns:w16sdtdh="http://schemas.microsoft.com/office/word/2020/wordml/sdtdatahash" xmlns:w16se="http://schemas.microsoft.com/office/word/2015/wordml/symex" mc:Ignorable="w14 w15 w16se w16cid w16 w16cex w16sdtdh">
+<w:styles xmlns:mc="http://schemas.openxmlformats.org/markup-compatibility/2006" xmlns:r="http://schemas.openxmlformats.org/officeDocument/2006/relationships" xmlns:w="http://schemas.openxmlformats.org/wordprocessingml/2006/main" xmlns:w14="http://schemas.microsoft.com/office/word/2010/wordml" xmlns:w15="http://schemas.microsoft.com/office/word/2012/wordml" xmlns:w16cex="http://schemas.microsoft.com/office/word/2018/wordml/cex" xmlns:w16cid="http://schemas.microsoft.com/office/word/2016/wordml/cid" xmlns:w16="http://schemas.microsoft.com/office/word/2018/wordml" xmlns:w16se="http://schemas.microsoft.com/office/word/2015/wordml/symex" mc:Ignorable="w14 w15 w16se w16cid w16 w16cex">
   <w:docDefaults>
     <w:rPrDefault>
       <w:rPr>
@@ -743,17 +992,17 @@
     <w:lsdException w:name="Unresolved Mention" w:semiHidden="1" w:unhideWhenUsed="1"/>
     <w:lsdException w:name="Smart Link" w:semiHidden="1" w:unhideWhenUsed="1"/>
   </w:latentStyles>
-  <w:style w:type="paragraph" w:default="1" w:styleId="Normal">
+  <w:style w:type="paragraph" w:default="1" w:styleId="Standard">
     <w:name w:val="Normal"/>
     <w:qFormat/>
   </w:style>
-  <w:style w:type="character" w:default="1" w:styleId="DefaultParagraphFont">
+  <w:style w:type="character" w:default="1" w:styleId="Absatz-Standardschriftart">
     <w:name w:val="Default Paragraph Font"/>
     <w:uiPriority w:val="1"/>
     <w:semiHidden/>
     <w:unhideWhenUsed/>
   </w:style>
-  <w:style w:type="table" w:default="1" w:styleId="TableNormal">
+  <w:style w:type="table" w:default="1" w:styleId="NormaleTabelle">
     <w:name w:val="Normal Table"/>
     <w:uiPriority w:val="99"/>
     <w:semiHidden/>
@@ -768,15 +1017,15 @@
       </w:tblCellMar>
     </w:tblPr>
   </w:style>
-  <w:style w:type="numbering" w:default="1" w:styleId="NoList">
+  <w:style w:type="numbering" w:default="1" w:styleId="KeineListe">
     <w:name w:val="No List"/>
     <w:uiPriority w:val="99"/>
     <w:semiHidden/>
     <w:unhideWhenUsed/>
   </w:style>
-  <w:style w:type="paragraph" w:styleId="ListParagraph">
+  <w:style w:type="paragraph" w:styleId="Listenabsatz">
     <w:name w:val="List Paragraph"/>
-    <w:basedOn w:val="Normal"/>
+    <w:basedOn w:val="Standard"/>
     <w:uiPriority w:val="34"/>
     <w:qFormat/>
     <w:rsid w:val="0077716B"/>

</xml_diff>

<commit_message>
Information gathering about SNOMED-CT
html file (Reza) and updated unclear points (Lars) for deeper knowledge of relations, attributes, ids and descriptions as well as reference links to the documentation
</commit_message>
<xml_diff>
--- a/group04/org/Unclear points.docx
+++ b/group04/org/Unclear points.docx
@@ -332,6 +332,27 @@
       </w:r>
     </w:p>
     <w:p>
+      <w:r>
+        <w:t>Label name (ID + PT)</w:t>
+      </w:r>
+    </w:p>
+    <w:p/>
+    <w:p>
+      <w:r>
+        <w:t xml:space="preserve">ID: unambiguous, unique – no meaning, </w:t>
+      </w:r>
+    </w:p>
+    <w:p>
+      <w:r>
+        <w:t>FSN: Fully Specified Name – unique, unambiguous description</w:t>
+      </w:r>
+    </w:p>
+    <w:p>
+      <w:r>
+        <w:t>Synonym: term to display or select a concept, multiple synonyms per concept possible</w:t>
+      </w:r>
+    </w:p>
+    <w:p>
       <w:pPr>
         <w:rPr>
           <w:b/>
@@ -340,8 +361,109 @@
         </w:rPr>
       </w:pPr>
       <w:r>
-        <w:t>Label name (ID + PT)</w:t>
-      </w:r>
+        <w:rPr>
+          <w:b/>
+          <w:bCs/>
+          <w:lang w:val="en-US"/>
+        </w:rPr>
+        <w:drawing>
+          <wp:inline distT="0" distB="0" distL="0" distR="0" wp14:anchorId="446B3C8A" wp14:editId="77CCB015">
+            <wp:extent cx="2971800" cy="1812844"/>
+            <wp:effectExtent l="0" t="0" r="0" b="0"/>
+            <wp:docPr id="1" name="Grafik 1"/>
+            <wp:cNvGraphicFramePr>
+              <a:graphicFrameLocks xmlns:a="http://schemas.openxmlformats.org/drawingml/2006/main" noChangeAspect="1"/>
+            </wp:cNvGraphicFramePr>
+            <a:graphic xmlns:a="http://schemas.openxmlformats.org/drawingml/2006/main">
+              <a:graphicData uri="http://schemas.openxmlformats.org/drawingml/2006/picture">
+                <pic:pic xmlns:pic="http://schemas.openxmlformats.org/drawingml/2006/picture">
+                  <pic:nvPicPr>
+                    <pic:cNvPr id="1" name=""/>
+                    <pic:cNvPicPr/>
+                  </pic:nvPicPr>
+                  <pic:blipFill>
+                    <a:blip r:embed="rId5"/>
+                    <a:stretch>
+                      <a:fillRect/>
+                    </a:stretch>
+                  </pic:blipFill>
+                  <pic:spPr>
+                    <a:xfrm>
+                      <a:off x="0" y="0"/>
+                      <a:ext cx="2975322" cy="1814993"/>
+                    </a:xfrm>
+                    <a:prstGeom prst="rect">
+                      <a:avLst/>
+                    </a:prstGeom>
+                  </pic:spPr>
+                </pic:pic>
+              </a:graphicData>
+            </a:graphic>
+          </wp:inline>
+        </w:drawing>
+      </w:r>
+    </w:p>
+    <w:p>
+      <w:pPr>
+        <w:rPr>
+          <w:b/>
+          <w:bCs/>
+          <w:lang w:val="en-US"/>
+        </w:rPr>
+      </w:pPr>
+      <w:hyperlink r:id="rId6" w:history="1">
+        <w:r>
+          <w:rPr>
+            <w:rStyle w:val="Hyperlink"/>
+            <w:b/>
+            <w:bCs/>
+            <w:lang w:val="en-US"/>
+          </w:rPr>
+          <w:t xml:space="preserve">SNOMED-CT </w:t>
+        </w:r>
+        <w:proofErr w:type="spellStart"/>
+        <w:r>
+          <w:rPr>
+            <w:rStyle w:val="Hyperlink"/>
+            <w:b/>
+            <w:bCs/>
+            <w:lang w:val="en-US"/>
+          </w:rPr>
+          <w:t>Starterguide</w:t>
+        </w:r>
+        <w:proofErr w:type="spellEnd"/>
+      </w:hyperlink>
+    </w:p>
+    <w:p>
+      <w:pPr>
+        <w:rPr>
+          <w:b/>
+          <w:bCs/>
+          <w:lang w:val="en-US"/>
+        </w:rPr>
+      </w:pPr>
+      <w:hyperlink r:id="rId7" w:history="1">
+        <w:proofErr w:type="spellStart"/>
+        <w:r>
+          <w:rPr>
+            <w:rStyle w:val="Hyperlink"/>
+            <w:b/>
+            <w:bCs/>
+            <w:lang w:val="en-US"/>
+          </w:rPr>
+          <w:t>SNOMED+CT+Document+Library</w:t>
+        </w:r>
+        <w:proofErr w:type="spellEnd"/>
+      </w:hyperlink>
+    </w:p>
+    <w:p>
+      <w:pPr>
+        <w:rPr>
+          <w:b/>
+          <w:bCs/>
+          <w:lang w:val="en-US"/>
+        </w:rPr>
+      </w:pPr>
     </w:p>
     <w:sectPr>
       <w:pgSz w:w="11906" w:h="16838"/>
@@ -584,15 +706,6 @@
   </w:num>
   <w:num w:numId="2">
     <w:abstractNumId w:val="1"/>
-    <w:lvlOverride w:ilvl="0"/>
-    <w:lvlOverride w:ilvl="1"/>
-    <w:lvlOverride w:ilvl="2"/>
-    <w:lvlOverride w:ilvl="3"/>
-    <w:lvlOverride w:ilvl="4"/>
-    <w:lvlOverride w:ilvl="5"/>
-    <w:lvlOverride w:ilvl="6"/>
-    <w:lvlOverride w:ilvl="7"/>
-    <w:lvlOverride w:ilvl="8"/>
   </w:num>
 </w:numbering>
 </file>
@@ -1034,6 +1147,29 @@
       <w:contextualSpacing/>
     </w:pPr>
   </w:style>
+  <w:style w:type="character" w:styleId="Hyperlink">
+    <w:name w:val="Hyperlink"/>
+    <w:basedOn w:val="Absatz-Standardschriftart"/>
+    <w:uiPriority w:val="99"/>
+    <w:unhideWhenUsed/>
+    <w:rsid w:val="00453304"/>
+    <w:rPr>
+      <w:color w:val="0563C1" w:themeColor="hyperlink"/>
+      <w:u w:val="single"/>
+    </w:rPr>
+  </w:style>
+  <w:style w:type="character" w:styleId="NichtaufgelsteErwhnung">
+    <w:name w:val="Unresolved Mention"/>
+    <w:basedOn w:val="Absatz-Standardschriftart"/>
+    <w:uiPriority w:val="99"/>
+    <w:semiHidden/>
+    <w:unhideWhenUsed/>
+    <w:rsid w:val="00453304"/>
+    <w:rPr>
+      <w:color w:val="605E5C"/>
+      <w:shd w:val="clear" w:color="auto" w:fill="E1DFDD"/>
+    </w:rPr>
+  </w:style>
 </w:styles>
 </file>
 

</xml_diff>

<commit_message>
Added work plan file, updated unclear points
Added a work plan to track assignments for each team member
</commit_message>
<xml_diff>
--- a/group04/org/Unclear points.docx
+++ b/group04/org/Unclear points.docx
@@ -1,6 +1,6 @@
 
 <file path=word/document.xml><?xml version="1.0" encoding="utf-8"?>
-<w:document xmlns:wpc="http://schemas.microsoft.com/office/word/2010/wordprocessingCanvas" xmlns:cx="http://schemas.microsoft.com/office/drawing/2014/chartex" xmlns:cx1="http://schemas.microsoft.com/office/drawing/2015/9/8/chartex" xmlns:cx2="http://schemas.microsoft.com/office/drawing/2015/10/21/chartex" xmlns:cx3="http://schemas.microsoft.com/office/drawing/2016/5/9/chartex" xmlns:cx4="http://schemas.microsoft.com/office/drawing/2016/5/10/chartex" xmlns:cx5="http://schemas.microsoft.com/office/drawing/2016/5/11/chartex" xmlns:cx6="http://schemas.microsoft.com/office/drawing/2016/5/12/chartex" xmlns:cx7="http://schemas.microsoft.com/office/drawing/2016/5/13/chartex" xmlns:cx8="http://schemas.microsoft.com/office/drawing/2016/5/14/chartex" xmlns:mc="http://schemas.openxmlformats.org/markup-compatibility/2006" xmlns:aink="http://schemas.microsoft.com/office/drawing/2016/ink" xmlns:am3d="http://schemas.microsoft.com/office/drawing/2017/model3d" xmlns:o="urn:schemas-microsoft-com:office:office" xmlns:r="http://schemas.openxmlformats.org/officeDocument/2006/relationships" xmlns:m="http://schemas.openxmlformats.org/officeDocument/2006/math" xmlns:v="urn:schemas-microsoft-com:vml" xmlns:wp14="http://schemas.microsoft.com/office/word/2010/wordprocessingDrawing" xmlns:wp="http://schemas.openxmlformats.org/drawingml/2006/wordprocessingDrawing" xmlns:w10="urn:schemas-microsoft-com:office:word" xmlns:w="http://schemas.openxmlformats.org/wordprocessingml/2006/main" xmlns:w14="http://schemas.microsoft.com/office/word/2010/wordml" xmlns:w15="http://schemas.microsoft.com/office/word/2012/wordml" xmlns:w16cex="http://schemas.microsoft.com/office/word/2018/wordml/cex" xmlns:w16cid="http://schemas.microsoft.com/office/word/2016/wordml/cid" xmlns:w16="http://schemas.microsoft.com/office/word/2018/wordml" xmlns:w16se="http://schemas.microsoft.com/office/word/2015/wordml/symex" xmlns:wpg="http://schemas.microsoft.com/office/word/2010/wordprocessingGroup" xmlns:wpi="http://schemas.microsoft.com/office/word/2010/wordprocessingInk" xmlns:wne="http://schemas.microsoft.com/office/word/2006/wordml" xmlns:wps="http://schemas.microsoft.com/office/word/2010/wordprocessingShape" mc:Ignorable="w14 w15 w16se w16cid w16 w16cex wp14">
+<w:document xmlns:wpc="http://schemas.microsoft.com/office/word/2010/wordprocessingCanvas" xmlns:cx="http://schemas.microsoft.com/office/drawing/2014/chartex" xmlns:cx1="http://schemas.microsoft.com/office/drawing/2015/9/8/chartex" xmlns:cx2="http://schemas.microsoft.com/office/drawing/2015/10/21/chartex" xmlns:cx3="http://schemas.microsoft.com/office/drawing/2016/5/9/chartex" xmlns:cx4="http://schemas.microsoft.com/office/drawing/2016/5/10/chartex" xmlns:cx5="http://schemas.microsoft.com/office/drawing/2016/5/11/chartex" xmlns:cx6="http://schemas.microsoft.com/office/drawing/2016/5/12/chartex" xmlns:cx7="http://schemas.microsoft.com/office/drawing/2016/5/13/chartex" xmlns:cx8="http://schemas.microsoft.com/office/drawing/2016/5/14/chartex" xmlns:mc="http://schemas.openxmlformats.org/markup-compatibility/2006" xmlns:aink="http://schemas.microsoft.com/office/drawing/2016/ink" xmlns:am3d="http://schemas.microsoft.com/office/drawing/2017/model3d" xmlns:o="urn:schemas-microsoft-com:office:office" xmlns:r="http://schemas.openxmlformats.org/officeDocument/2006/relationships" xmlns:m="http://schemas.openxmlformats.org/officeDocument/2006/math" xmlns:v="urn:schemas-microsoft-com:vml" xmlns:wp14="http://schemas.microsoft.com/office/word/2010/wordprocessingDrawing" xmlns:wp="http://schemas.openxmlformats.org/drawingml/2006/wordprocessingDrawing" xmlns:w10="urn:schemas-microsoft-com:office:word" xmlns:w="http://schemas.openxmlformats.org/wordprocessingml/2006/main" xmlns:w14="http://schemas.microsoft.com/office/word/2010/wordml" xmlns:w15="http://schemas.microsoft.com/office/word/2012/wordml" xmlns:w16cex="http://schemas.microsoft.com/office/word/2018/wordml/cex" xmlns:w16cid="http://schemas.microsoft.com/office/word/2016/wordml/cid" xmlns:w16="http://schemas.microsoft.com/office/word/2018/wordml" xmlns:w16sdtdh="http://schemas.microsoft.com/office/word/2020/wordml/sdtdatahash" xmlns:w16se="http://schemas.microsoft.com/office/word/2015/wordml/symex" xmlns:wpg="http://schemas.microsoft.com/office/word/2010/wordprocessingGroup" xmlns:wpi="http://schemas.microsoft.com/office/word/2010/wordprocessingInk" xmlns:wne="http://schemas.microsoft.com/office/word/2006/wordml" xmlns:wps="http://schemas.microsoft.com/office/word/2010/wordprocessingShape" mc:Ignorable="w14 w15 w16se w16cid w16 w16cex w16sdtdh wp14">
   <w:body>
     <w:p>
       <w:pPr>
@@ -17,7 +17,7 @@
     </w:p>
     <w:p>
       <w:pPr>
-        <w:pStyle w:val="Listenabsatz"/>
+        <w:pStyle w:val="ListParagraph"/>
         <w:numPr>
           <w:ilvl w:val="0"/>
           <w:numId w:val="1"/>
@@ -41,7 +41,7 @@
     </w:p>
     <w:p>
       <w:pPr>
-        <w:pStyle w:val="Listenabsatz"/>
+        <w:pStyle w:val="ListParagraph"/>
         <w:numPr>
           <w:ilvl w:val="0"/>
           <w:numId w:val="1"/>
@@ -59,7 +59,7 @@
     </w:p>
     <w:p>
       <w:pPr>
-        <w:pStyle w:val="Listenabsatz"/>
+        <w:pStyle w:val="ListParagraph"/>
         <w:numPr>
           <w:ilvl w:val="0"/>
           <w:numId w:val="1"/>
@@ -77,7 +77,7 @@
     </w:p>
     <w:p>
       <w:pPr>
-        <w:pStyle w:val="Listenabsatz"/>
+        <w:pStyle w:val="ListParagraph"/>
         <w:numPr>
           <w:ilvl w:val="0"/>
           <w:numId w:val="1"/>
@@ -95,7 +95,7 @@
     </w:p>
     <w:p>
       <w:pPr>
-        <w:pStyle w:val="Listenabsatz"/>
+        <w:pStyle w:val="ListParagraph"/>
         <w:numPr>
           <w:ilvl w:val="0"/>
           <w:numId w:val="1"/>
@@ -113,7 +113,7 @@
     </w:p>
     <w:p>
       <w:pPr>
-        <w:pStyle w:val="Listenabsatz"/>
+        <w:pStyle w:val="ListParagraph"/>
         <w:numPr>
           <w:ilvl w:val="0"/>
           <w:numId w:val="1"/>
@@ -139,26 +139,12 @@
         <w:rPr>
           <w:lang w:val="de-DE"/>
         </w:rPr>
-        <w:t xml:space="preserve">Open </w:t>
-      </w:r>
-      <w:proofErr w:type="spellStart"/>
-      <w:r>
-        <w:rPr>
-          <w:lang w:val="de-DE"/>
-        </w:rPr>
-        <w:t>points</w:t>
-      </w:r>
-      <w:proofErr w:type="spellEnd"/>
-      <w:r>
-        <w:rPr>
-          <w:lang w:val="de-DE"/>
-        </w:rPr>
-        <w:t>:</w:t>
-      </w:r>
-    </w:p>
-    <w:p>
-      <w:pPr>
-        <w:pStyle w:val="Listenabsatz"/>
+        <w:t>Open points:</w:t>
+      </w:r>
+    </w:p>
+    <w:p>
+      <w:pPr>
+        <w:pStyle w:val="ListParagraph"/>
         <w:numPr>
           <w:ilvl w:val="0"/>
           <w:numId w:val="1"/>
@@ -204,7 +190,7 @@
     </w:p>
     <w:p>
       <w:pPr>
-        <w:pStyle w:val="Listenabsatz"/>
+        <w:pStyle w:val="ListParagraph"/>
         <w:numPr>
           <w:ilvl w:val="0"/>
           <w:numId w:val="1"/>
@@ -227,74 +213,6 @@
     <w:p>
       <w:pPr>
         <w:rPr>
-          <w:b/>
-          <w:bCs/>
-          <w:lang w:val="en-US"/>
-        </w:rPr>
-      </w:pPr>
-    </w:p>
-    <w:p>
-      <w:r>
-        <w:t>Reza: Axes // Relations</w:t>
-      </w:r>
-    </w:p>
-    <w:p>
-      <w:pPr>
-        <w:rPr>
-          <w:lang w:val="en-US"/>
-        </w:rPr>
-      </w:pPr>
-      <w:proofErr w:type="spellStart"/>
-      <w:r>
-        <w:rPr>
-          <w:lang w:val="en-US"/>
-        </w:rPr>
-        <w:t>Kussi</w:t>
-      </w:r>
-      <w:proofErr w:type="spellEnd"/>
-      <w:r>
-        <w:rPr>
-          <w:lang w:val="en-US"/>
-        </w:rPr>
-        <w:t>: implementation parents</w:t>
-      </w:r>
-    </w:p>
-    <w:p>
-      <w:pPr>
-        <w:rPr>
-          <w:lang w:val="en-US"/>
-        </w:rPr>
-      </w:pPr>
-      <w:r>
-        <w:rPr>
-          <w:lang w:val="en-US"/>
-        </w:rPr>
-        <w:t>Lars: IDs // attributes</w:t>
-      </w:r>
-    </w:p>
-    <w:p>
-      <w:pPr>
-        <w:rPr>
-          <w:lang w:val="en-US"/>
-        </w:rPr>
-      </w:pPr>
-      <w:r>
-        <w:rPr>
-          <w:lang w:val="en-US"/>
-        </w:rPr>
-        <w:t>Morten: recursion</w:t>
-      </w:r>
-    </w:p>
-    <w:p>
-      <w:pPr>
-        <w:rPr>
-          <w:lang w:val="en-US"/>
-        </w:rPr>
-      </w:pPr>
-    </w:p>
-    <w:p>
-      <w:pPr>
-        <w:rPr>
           <w:lang w:val="en-US"/>
         </w:rPr>
       </w:pPr>
@@ -307,7 +225,7 @@
     </w:p>
     <w:p>
       <w:pPr>
-        <w:pStyle w:val="Listenabsatz"/>
+        <w:pStyle w:val="ListParagraph"/>
         <w:numPr>
           <w:ilvl w:val="0"/>
           <w:numId w:val="2"/>
@@ -320,7 +238,7 @@
     </w:p>
     <w:p>
       <w:pPr>
-        <w:pStyle w:val="Listenabsatz"/>
+        <w:pStyle w:val="ListParagraph"/>
         <w:numPr>
           <w:ilvl w:val="0"/>
           <w:numId w:val="2"/>
@@ -364,6 +282,7 @@
         <w:rPr>
           <w:b/>
           <w:bCs/>
+          <w:noProof/>
           <w:lang w:val="en-US"/>
         </w:rPr>
         <w:drawing>
@@ -476,7 +395,7 @@
 </file>
 
 <file path=word/numbering.xml><?xml version="1.0" encoding="utf-8"?>
-<w:numbering xmlns:wpc="http://schemas.microsoft.com/office/word/2010/wordprocessingCanvas" xmlns:cx="http://schemas.microsoft.com/office/drawing/2014/chartex" xmlns:cx1="http://schemas.microsoft.com/office/drawing/2015/9/8/chartex" xmlns:cx2="http://schemas.microsoft.com/office/drawing/2015/10/21/chartex" xmlns:cx3="http://schemas.microsoft.com/office/drawing/2016/5/9/chartex" xmlns:cx4="http://schemas.microsoft.com/office/drawing/2016/5/10/chartex" xmlns:cx5="http://schemas.microsoft.com/office/drawing/2016/5/11/chartex" xmlns:cx6="http://schemas.microsoft.com/office/drawing/2016/5/12/chartex" xmlns:cx7="http://schemas.microsoft.com/office/drawing/2016/5/13/chartex" xmlns:cx8="http://schemas.microsoft.com/office/drawing/2016/5/14/chartex" xmlns:mc="http://schemas.openxmlformats.org/markup-compatibility/2006" xmlns:aink="http://schemas.microsoft.com/office/drawing/2016/ink" xmlns:am3d="http://schemas.microsoft.com/office/drawing/2017/model3d" xmlns:o="urn:schemas-microsoft-com:office:office" xmlns:r="http://schemas.openxmlformats.org/officeDocument/2006/relationships" xmlns:m="http://schemas.openxmlformats.org/officeDocument/2006/math" xmlns:v="urn:schemas-microsoft-com:vml" xmlns:wp14="http://schemas.microsoft.com/office/word/2010/wordprocessingDrawing" xmlns:wp="http://schemas.openxmlformats.org/drawingml/2006/wordprocessingDrawing" xmlns:w10="urn:schemas-microsoft-com:office:word" xmlns:w="http://schemas.openxmlformats.org/wordprocessingml/2006/main" xmlns:w14="http://schemas.microsoft.com/office/word/2010/wordml" xmlns:w15="http://schemas.microsoft.com/office/word/2012/wordml" xmlns:w16cex="http://schemas.microsoft.com/office/word/2018/wordml/cex" xmlns:w16cid="http://schemas.microsoft.com/office/word/2016/wordml/cid" xmlns:w16="http://schemas.microsoft.com/office/word/2018/wordml" xmlns:w16se="http://schemas.microsoft.com/office/word/2015/wordml/symex" xmlns:wpg="http://schemas.microsoft.com/office/word/2010/wordprocessingGroup" xmlns:wpi="http://schemas.microsoft.com/office/word/2010/wordprocessingInk" xmlns:wne="http://schemas.microsoft.com/office/word/2006/wordml" xmlns:wps="http://schemas.microsoft.com/office/word/2010/wordprocessingShape" mc:Ignorable="w14 w15 w16se w16cid w16 w16cex wp14">
+<w:numbering xmlns:wpc="http://schemas.microsoft.com/office/word/2010/wordprocessingCanvas" xmlns:cx="http://schemas.microsoft.com/office/drawing/2014/chartex" xmlns:cx1="http://schemas.microsoft.com/office/drawing/2015/9/8/chartex" xmlns:cx2="http://schemas.microsoft.com/office/drawing/2015/10/21/chartex" xmlns:cx3="http://schemas.microsoft.com/office/drawing/2016/5/9/chartex" xmlns:cx4="http://schemas.microsoft.com/office/drawing/2016/5/10/chartex" xmlns:cx5="http://schemas.microsoft.com/office/drawing/2016/5/11/chartex" xmlns:cx6="http://schemas.microsoft.com/office/drawing/2016/5/12/chartex" xmlns:cx7="http://schemas.microsoft.com/office/drawing/2016/5/13/chartex" xmlns:cx8="http://schemas.microsoft.com/office/drawing/2016/5/14/chartex" xmlns:mc="http://schemas.openxmlformats.org/markup-compatibility/2006" xmlns:aink="http://schemas.microsoft.com/office/drawing/2016/ink" xmlns:am3d="http://schemas.microsoft.com/office/drawing/2017/model3d" xmlns:o="urn:schemas-microsoft-com:office:office" xmlns:r="http://schemas.openxmlformats.org/officeDocument/2006/relationships" xmlns:m="http://schemas.openxmlformats.org/officeDocument/2006/math" xmlns:v="urn:schemas-microsoft-com:vml" xmlns:wp14="http://schemas.microsoft.com/office/word/2010/wordprocessingDrawing" xmlns:wp="http://schemas.openxmlformats.org/drawingml/2006/wordprocessingDrawing" xmlns:w10="urn:schemas-microsoft-com:office:word" xmlns:w="http://schemas.openxmlformats.org/wordprocessingml/2006/main" xmlns:w14="http://schemas.microsoft.com/office/word/2010/wordml" xmlns:w15="http://schemas.microsoft.com/office/word/2012/wordml" xmlns:w16cex="http://schemas.microsoft.com/office/word/2018/wordml/cex" xmlns:w16cid="http://schemas.microsoft.com/office/word/2016/wordml/cid" xmlns:w16="http://schemas.microsoft.com/office/word/2018/wordml" xmlns:w16sdtdh="http://schemas.microsoft.com/office/word/2020/wordml/sdtdatahash" xmlns:w16se="http://schemas.microsoft.com/office/word/2015/wordml/symex" xmlns:wpg="http://schemas.microsoft.com/office/word/2010/wordprocessingGroup" xmlns:wpi="http://schemas.microsoft.com/office/word/2010/wordprocessingInk" xmlns:wne="http://schemas.microsoft.com/office/word/2006/wordml" xmlns:wps="http://schemas.microsoft.com/office/word/2010/wordprocessingShape" mc:Ignorable="w14 w15 w16se w16cid w16 w16cex w16sdtdh wp14">
   <w:abstractNum w:abstractNumId="0" w15:restartNumberingAfterBreak="0">
     <w:nsid w:val="6C583EE4"/>
     <w:multiLevelType w:val="hybridMultilevel"/>
@@ -711,7 +630,7 @@
 </file>
 
 <file path=word/styles.xml><?xml version="1.0" encoding="utf-8"?>
-<w:styles xmlns:mc="http://schemas.openxmlformats.org/markup-compatibility/2006" xmlns:r="http://schemas.openxmlformats.org/officeDocument/2006/relationships" xmlns:w="http://schemas.openxmlformats.org/wordprocessingml/2006/main" xmlns:w14="http://schemas.microsoft.com/office/word/2010/wordml" xmlns:w15="http://schemas.microsoft.com/office/word/2012/wordml" xmlns:w16cex="http://schemas.microsoft.com/office/word/2018/wordml/cex" xmlns:w16cid="http://schemas.microsoft.com/office/word/2016/wordml/cid" xmlns:w16="http://schemas.microsoft.com/office/word/2018/wordml" xmlns:w16se="http://schemas.microsoft.com/office/word/2015/wordml/symex" mc:Ignorable="w14 w15 w16se w16cid w16 w16cex">
+<w:styles xmlns:mc="http://schemas.openxmlformats.org/markup-compatibility/2006" xmlns:r="http://schemas.openxmlformats.org/officeDocument/2006/relationships" xmlns:w="http://schemas.openxmlformats.org/wordprocessingml/2006/main" xmlns:w14="http://schemas.microsoft.com/office/word/2010/wordml" xmlns:w15="http://schemas.microsoft.com/office/word/2012/wordml" xmlns:w16cex="http://schemas.microsoft.com/office/word/2018/wordml/cex" xmlns:w16cid="http://schemas.microsoft.com/office/word/2016/wordml/cid" xmlns:w16="http://schemas.microsoft.com/office/word/2018/wordml" xmlns:w16sdtdh="http://schemas.microsoft.com/office/word/2020/wordml/sdtdatahash" xmlns:w16se="http://schemas.microsoft.com/office/word/2015/wordml/symex" mc:Ignorable="w14 w15 w16se w16cid w16 w16cex w16sdtdh">
   <w:docDefaults>
     <w:rPrDefault>
       <w:rPr>
@@ -1105,17 +1024,17 @@
     <w:lsdException w:name="Unresolved Mention" w:semiHidden="1" w:unhideWhenUsed="1"/>
     <w:lsdException w:name="Smart Link" w:semiHidden="1" w:unhideWhenUsed="1"/>
   </w:latentStyles>
-  <w:style w:type="paragraph" w:default="1" w:styleId="Standard">
+  <w:style w:type="paragraph" w:default="1" w:styleId="Normal">
     <w:name w:val="Normal"/>
     <w:qFormat/>
   </w:style>
-  <w:style w:type="character" w:default="1" w:styleId="Absatz-Standardschriftart">
+  <w:style w:type="character" w:default="1" w:styleId="DefaultParagraphFont">
     <w:name w:val="Default Paragraph Font"/>
     <w:uiPriority w:val="1"/>
     <w:semiHidden/>
     <w:unhideWhenUsed/>
   </w:style>
-  <w:style w:type="table" w:default="1" w:styleId="NormaleTabelle">
+  <w:style w:type="table" w:default="1" w:styleId="TableNormal">
     <w:name w:val="Normal Table"/>
     <w:uiPriority w:val="99"/>
     <w:semiHidden/>
@@ -1130,15 +1049,15 @@
       </w:tblCellMar>
     </w:tblPr>
   </w:style>
-  <w:style w:type="numbering" w:default="1" w:styleId="KeineListe">
+  <w:style w:type="numbering" w:default="1" w:styleId="NoList">
     <w:name w:val="No List"/>
     <w:uiPriority w:val="99"/>
     <w:semiHidden/>
     <w:unhideWhenUsed/>
   </w:style>
-  <w:style w:type="paragraph" w:styleId="Listenabsatz">
+  <w:style w:type="paragraph" w:styleId="ListParagraph">
     <w:name w:val="List Paragraph"/>
-    <w:basedOn w:val="Standard"/>
+    <w:basedOn w:val="Normal"/>
     <w:uiPriority w:val="34"/>
     <w:qFormat/>
     <w:rsid w:val="0077716B"/>
@@ -1149,7 +1068,7 @@
   </w:style>
   <w:style w:type="character" w:styleId="Hyperlink">
     <w:name w:val="Hyperlink"/>
-    <w:basedOn w:val="Absatz-Standardschriftart"/>
+    <w:basedOn w:val="DefaultParagraphFont"/>
     <w:uiPriority w:val="99"/>
     <w:unhideWhenUsed/>
     <w:rsid w:val="00453304"/>
@@ -1158,9 +1077,9 @@
       <w:u w:val="single"/>
     </w:rPr>
   </w:style>
-  <w:style w:type="character" w:styleId="NichtaufgelsteErwhnung">
+  <w:style w:type="character" w:styleId="UnresolvedMention">
     <w:name w:val="Unresolved Mention"/>
-    <w:basedOn w:val="Absatz-Standardschriftart"/>
+    <w:basedOn w:val="DefaultParagraphFont"/>
     <w:uiPriority w:val="99"/>
     <w:semiHidden/>
     <w:unhideWhenUsed/>

</xml_diff>